<commit_message>
DOCO: Added Student ID
</commit_message>
<xml_diff>
--- a/submissions/62P Project Proposal/Project Proposal.docx
+++ b/submissions/62P Project Proposal/Project Proposal.docx
@@ -320,8 +320,6 @@
           <w:lang w:val="en-AU" w:eastAsia="en-AU"/>
         </w:rPr>
       </w:pPr>
-      <w:bookmarkStart w:id="0" w:name="_GoBack"/>
-      <w:bookmarkEnd w:id="0"/>
     </w:p>
     <w:p>
       <w:pPr>
@@ -453,8 +451,18 @@
           <w:color w:val="808080" w:themeColor="background1" w:themeShade="80"/>
           <w:lang w:val="en-AU" w:eastAsia="en-AU"/>
         </w:rPr>
-        <w:t>, Student ID</w:t>
-      </w:r>
+        <w:t xml:space="preserve">, </w:t>
+      </w:r>
+      <w:r>
+        <w:rPr>
+          <w:rFonts w:eastAsia="Times New Roman"/>
+          <w:color w:val="808080" w:themeColor="background1" w:themeShade="80"/>
+          <w:lang w:val="en-AU" w:eastAsia="en-AU"/>
+        </w:rPr>
+        <w:t>218137385</w:t>
+      </w:r>
+      <w:bookmarkStart w:id="0" w:name="_GoBack"/>
+      <w:bookmarkEnd w:id="0"/>
     </w:p>
     <w:p>
       <w:pPr>
@@ -6245,6 +6253,7 @@
   <w:style w:type="character" w:default="1" w:styleId="DefaultParagraphFont">
     <w:name w:val="Default Paragraph Font"/>
     <w:uiPriority w:val="1"/>
+    <w:semiHidden/>
     <w:unhideWhenUsed/>
   </w:style>
   <w:style w:type="table" w:default="1" w:styleId="TableNormal">
@@ -6432,6 +6441,33 @@
         <w:insideV w:val="single" w:sz="4" w:space="0" w:color="auto"/>
       </w:tblBorders>
     </w:tblPr>
+  </w:style>
+  <w:style w:type="paragraph" w:styleId="BalloonText">
+    <w:name w:val="Balloon Text"/>
+    <w:basedOn w:val="Normal"/>
+    <w:link w:val="BalloonTextChar"/>
+    <w:uiPriority w:val="99"/>
+    <w:semiHidden/>
+    <w:unhideWhenUsed/>
+    <w:rsid w:val="004D3028"/>
+    <w:rPr>
+      <w:rFonts w:ascii="Segoe UI" w:hAnsi="Segoe UI" w:cs="Segoe UI"/>
+      <w:sz w:val="18"/>
+      <w:szCs w:val="18"/>
+    </w:rPr>
+  </w:style>
+  <w:style w:type="character" w:customStyle="1" w:styleId="BalloonTextChar">
+    <w:name w:val="Balloon Text Char"/>
+    <w:basedOn w:val="DefaultParagraphFont"/>
+    <w:link w:val="BalloonText"/>
+    <w:uiPriority w:val="99"/>
+    <w:semiHidden/>
+    <w:rsid w:val="004D3028"/>
+    <w:rPr>
+      <w:rFonts w:ascii="Segoe UI" w:hAnsi="Segoe UI" w:cs="Segoe UI"/>
+      <w:sz w:val="18"/>
+      <w:szCs w:val="18"/>
+    </w:rPr>
   </w:style>
 </w:styles>
 </file>

</xml_diff>

<commit_message>
MODIFY: Add proposal info
</commit_message>
<xml_diff>
--- a/submissions/62P Project Proposal/Project Proposal.docx
+++ b/submissions/62P Project Proposal/Project Proposal.docx
@@ -401,8 +401,6 @@
         </w:rPr>
         <w:t>217015344</w:t>
       </w:r>
-      <w:bookmarkStart w:id="0" w:name="_GoBack"/>
-      <w:bookmarkEnd w:id="0"/>
     </w:p>
     <w:p>
       <w:pPr>
@@ -748,6 +746,7 @@
                 <w:sz w:val="18"/>
               </w:rPr>
             </w:pPr>
+            <w:proofErr w:type="spellStart"/>
             <w:r>
               <w:rPr>
                 <w:rFonts w:ascii="Lucida Console" w:hAnsi="Lucida Console" w:cs="Arial"/>
@@ -756,6 +755,7 @@
               </w:rPr>
               <w:t>x.x</w:t>
             </w:r>
+            <w:proofErr w:type="spellEnd"/>
           </w:p>
         </w:tc>
         <w:tc>
@@ -1110,15 +1110,17 @@
         <w:jc w:val="both"/>
         <w:rPr>
           <w:rFonts w:ascii="Arial" w:eastAsia="Times New Roman" w:hAnsi="Arial" w:cs="Arial"/>
-          <w:color w:val="7F7F7F" w:themeColor="text1" w:themeTint="80"/>
-          <w:sz w:val="22"/>
-          <w:szCs w:val="22"/>
-          <w:lang w:val="en-AU" w:eastAsia="en-AU"/>
-        </w:rPr>
-      </w:pPr>
-      <w:r>
-        <w:rPr>
-          <w:rFonts w:ascii="Arial" w:eastAsia="Times New Roman" w:hAnsi="Arial" w:cs="Arial"/>
+          <w:i/>
+          <w:color w:val="7F7F7F" w:themeColor="text1" w:themeTint="80"/>
+          <w:sz w:val="22"/>
+          <w:szCs w:val="22"/>
+          <w:lang w:val="en-AU" w:eastAsia="en-AU"/>
+        </w:rPr>
+      </w:pPr>
+      <w:r>
+        <w:rPr>
+          <w:rFonts w:ascii="Arial" w:eastAsia="Times New Roman" w:hAnsi="Arial" w:cs="Arial"/>
+          <w:i/>
           <w:color w:val="7F7F7F" w:themeColor="text1" w:themeTint="80"/>
           <w:sz w:val="22"/>
           <w:szCs w:val="22"/>
@@ -1134,25 +1136,30 @@
           <w:ilvl w:val="0"/>
           <w:numId w:val="15"/>
         </w:numPr>
-        <w:jc w:val="both"/>
-        <w:rPr>
-          <w:rFonts w:ascii="Arial" w:eastAsia="Times New Roman" w:hAnsi="Arial" w:cs="Arial"/>
-          <w:color w:val="7F7F7F" w:themeColor="text1" w:themeTint="80"/>
-          <w:sz w:val="22"/>
-          <w:szCs w:val="22"/>
-          <w:lang w:val="en-AU" w:eastAsia="en-AU"/>
-        </w:rPr>
-      </w:pPr>
-      <w:r>
-        <w:rPr>
-          <w:rFonts w:ascii="Arial" w:eastAsia="Times New Roman" w:hAnsi="Arial" w:cs="Arial"/>
-          <w:color w:val="7F7F7F" w:themeColor="text1" w:themeTint="80"/>
-          <w:sz w:val="22"/>
-          <w:szCs w:val="22"/>
-          <w:lang w:val="en-AU" w:eastAsia="en-AU"/>
-        </w:rPr>
-        <w:t>Briefly talk about the problem</w:t>
-      </w:r>
+        <w:spacing w:before="120" w:after="240"/>
+        <w:rPr>
+          <w:rFonts w:ascii="Lucida Sans Unicode" w:eastAsia="Times New Roman" w:hAnsi="Lucida Sans Unicode" w:cs="Lucida Sans Unicode"/>
+          <w:color w:val="565A5C"/>
+          <w:spacing w:val="3"/>
+          <w:sz w:val="26"/>
+          <w:szCs w:val="26"/>
+          <w:lang w:val="en-AU"/>
+        </w:rPr>
+      </w:pPr>
+      <w:hyperlink r:id="rId6" w:history="1">
+        <w:r>
+          <w:rPr>
+            <w:rFonts w:ascii="Lucida Sans Unicode" w:eastAsia="Times New Roman" w:hAnsi="Lucida Sans Unicode" w:cs="Lucida Sans Unicode"/>
+            <w:color w:val="006FBF"/>
+            <w:spacing w:val="3"/>
+            <w:sz w:val="26"/>
+            <w:szCs w:val="26"/>
+            <w:u w:val="single"/>
+            <w:lang w:val="en-AU"/>
+          </w:rPr>
+          <w:t>https://oceana.org/blog/seaweed-could-be-scrubbing-way-more-carbon-atmosphere-we-expected</w:t>
+        </w:r>
+      </w:hyperlink>
     </w:p>
     <w:p>
       <w:pPr>
@@ -1161,25 +1168,30 @@
           <w:ilvl w:val="0"/>
           <w:numId w:val="15"/>
         </w:numPr>
-        <w:jc w:val="both"/>
-        <w:rPr>
-          <w:rFonts w:ascii="Arial" w:eastAsia="Times New Roman" w:hAnsi="Arial" w:cs="Arial"/>
-          <w:color w:val="7F7F7F" w:themeColor="text1" w:themeTint="80"/>
-          <w:sz w:val="22"/>
-          <w:szCs w:val="22"/>
-          <w:lang w:val="en-AU" w:eastAsia="en-AU"/>
-        </w:rPr>
-      </w:pPr>
-      <w:r>
-        <w:rPr>
-          <w:rFonts w:ascii="Arial" w:eastAsia="Times New Roman" w:hAnsi="Arial" w:cs="Arial"/>
-          <w:color w:val="7F7F7F" w:themeColor="text1" w:themeTint="80"/>
-          <w:sz w:val="22"/>
-          <w:szCs w:val="22"/>
-          <w:lang w:val="en-AU" w:eastAsia="en-AU"/>
-        </w:rPr>
-        <w:t>Briefly talk about the vision of this project – the ultimate goal. What would be the main outcome(s) of the project</w:t>
-      </w:r>
+        <w:spacing w:before="120" w:after="240"/>
+        <w:rPr>
+          <w:rFonts w:ascii="Lucida Sans Unicode" w:eastAsia="Times New Roman" w:hAnsi="Lucida Sans Unicode" w:cs="Lucida Sans Unicode"/>
+          <w:color w:val="565A5C"/>
+          <w:spacing w:val="3"/>
+          <w:sz w:val="26"/>
+          <w:szCs w:val="26"/>
+          <w:lang w:val="en-AU"/>
+        </w:rPr>
+      </w:pPr>
+      <w:hyperlink r:id="rId7" w:history="1">
+        <w:r>
+          <w:rPr>
+            <w:rFonts w:ascii="Lucida Sans Unicode" w:eastAsia="Times New Roman" w:hAnsi="Lucida Sans Unicode" w:cs="Lucida Sans Unicode"/>
+            <w:color w:val="006FBF"/>
+            <w:spacing w:val="3"/>
+            <w:sz w:val="26"/>
+            <w:szCs w:val="26"/>
+            <w:u w:val="single"/>
+            <w:lang w:val="en-AU"/>
+          </w:rPr>
+          <w:t>https://carboninstitute.org/kelp-and-carbon-sequestration-bringing-terrestrial-carbon-accounting-to-the-deep-sea/</w:t>
+        </w:r>
+      </w:hyperlink>
     </w:p>
     <w:p>
       <w:pPr>
@@ -1197,16 +1209,6 @@
           <w:lang w:val="en-AU" w:eastAsia="en-AU"/>
         </w:rPr>
       </w:pPr>
-      <w:r>
-        <w:rPr>
-          <w:rFonts w:ascii="Arial" w:eastAsia="Times New Roman" w:hAnsi="Arial" w:cs="Arial"/>
-          <w:color w:val="7F7F7F" w:themeColor="text1" w:themeTint="80"/>
-          <w:sz w:val="22"/>
-          <w:szCs w:val="22"/>
-          <w:lang w:val="en-AU" w:eastAsia="en-AU"/>
-        </w:rPr>
-        <w:t>How this project would be different from what is existing, if any.</w:t>
-      </w:r>
     </w:p>
     <w:p>
       <w:pPr>
@@ -1218,49 +1220,23 @@
         <w:jc w:val="both"/>
         <w:rPr>
           <w:rFonts w:ascii="Arial" w:eastAsia="Times New Roman" w:hAnsi="Arial" w:cs="Arial"/>
-          <w:color w:val="7F7F7F" w:themeColor="text1" w:themeTint="80"/>
-          <w:sz w:val="22"/>
-          <w:szCs w:val="22"/>
-          <w:lang w:val="en-AU" w:eastAsia="en-AU"/>
-        </w:rPr>
-      </w:pPr>
-      <w:r>
-        <w:rPr>
-          <w:rFonts w:ascii="Arial" w:eastAsia="Times New Roman" w:hAnsi="Arial" w:cs="Arial"/>
-          <w:color w:val="7F7F7F" w:themeColor="text1" w:themeTint="80"/>
-          <w:sz w:val="22"/>
-          <w:szCs w:val="22"/>
-          <w:lang w:val="en-AU" w:eastAsia="en-AU"/>
-        </w:rPr>
-        <w:t>(</w:t>
-      </w:r>
-      <w:r>
-        <w:rPr>
-          <w:rFonts w:ascii="Arial" w:eastAsia="Times New Roman" w:hAnsi="Arial" w:cs="Arial"/>
-          <w:color w:val="7F7F7F" w:themeColor="text1" w:themeTint="80"/>
-          <w:sz w:val="22"/>
-          <w:szCs w:val="22"/>
-          <w:lang w:val="en-AU" w:eastAsia="en-AU"/>
-        </w:rPr>
-        <w:t>These are advisory points only, feel free to cover all, some, add new points to cover, etc. Same for all heading/points in the below sections.</w:t>
-      </w:r>
-      <w:r>
-        <w:rPr>
-          <w:rFonts w:ascii="Arial" w:eastAsia="Times New Roman" w:hAnsi="Arial" w:cs="Arial"/>
-          <w:color w:val="7F7F7F" w:themeColor="text1" w:themeTint="80"/>
-          <w:sz w:val="22"/>
-          <w:szCs w:val="22"/>
-          <w:lang w:val="en-AU" w:eastAsia="en-AU"/>
-        </w:rPr>
-        <w:t>)</w:t>
-      </w:r>
-    </w:p>
-    <w:p>
-      <w:pPr>
-        <w:pStyle w:val="Heading1"/>
-      </w:pPr>
-      <w:r>
-        <w:t>Context</w:t>
+          <w:i/>
+          <w:color w:val="7F7F7F" w:themeColor="text1" w:themeTint="80"/>
+          <w:sz w:val="22"/>
+          <w:szCs w:val="22"/>
+          <w:lang w:val="en-AU" w:eastAsia="en-AU"/>
+        </w:rPr>
+      </w:pPr>
+      <w:r>
+        <w:rPr>
+          <w:rFonts w:ascii="Arial" w:eastAsia="Times New Roman" w:hAnsi="Arial" w:cs="Arial"/>
+          <w:i/>
+          <w:color w:val="7F7F7F" w:themeColor="text1" w:themeTint="80"/>
+          <w:sz w:val="22"/>
+          <w:szCs w:val="22"/>
+          <w:lang w:val="en-AU" w:eastAsia="en-AU"/>
+        </w:rPr>
+        <w:t>Briefly talk about the problem</w:t>
       </w:r>
     </w:p>
     <w:p>
@@ -1270,18 +1246,26 @@
           <w:ilvl w:val="0"/>
           <w:numId w:val="15"/>
         </w:numPr>
-        <w:jc w:val="both"/>
-        <w:rPr>
-          <w:color w:val="7F7F7F" w:themeColor="text1" w:themeTint="80"/>
-          <w:lang w:val="en-AU" w:eastAsia="en-AU"/>
-        </w:rPr>
-      </w:pPr>
-      <w:r>
-        <w:rPr>
-          <w:color w:val="7F7F7F" w:themeColor="text1" w:themeTint="80"/>
-          <w:lang w:val="en-AU" w:eastAsia="en-AU"/>
-        </w:rPr>
-        <w:t>Background of the problem</w:t>
+        <w:spacing w:before="120" w:after="240"/>
+        <w:rPr>
+          <w:rFonts w:ascii="Lucida Sans Unicode" w:eastAsia="Times New Roman" w:hAnsi="Lucida Sans Unicode" w:cs="Lucida Sans Unicode"/>
+          <w:color w:val="565A5C"/>
+          <w:spacing w:val="3"/>
+          <w:sz w:val="26"/>
+          <w:szCs w:val="26"/>
+          <w:lang w:val="en-AU"/>
+        </w:rPr>
+      </w:pPr>
+      <w:r>
+        <w:rPr>
+          <w:rFonts w:ascii="Lucida Sans Unicode" w:eastAsia="Times New Roman" w:hAnsi="Lucida Sans Unicode" w:cs="Lucida Sans Unicode"/>
+          <w:color w:val="565A5C"/>
+          <w:spacing w:val="3"/>
+          <w:sz w:val="26"/>
+          <w:szCs w:val="26"/>
+          <w:lang w:val="en-AU"/>
+        </w:rPr>
+        <w:t>Climate change is going to be an issue by 2040. We are past the tipping point with the amount of carbon that has been released into the atmosphere and it is no longer viable to just stop carbon emissions, we also need to begin claiming carbon back. Bull kelp is the fastest growing plant on earth, it can reclaim carbon, reduce acidity levels in the water, provide food and shelter for marine life and also provide a viable food source for humans.</w:t>
       </w:r>
     </w:p>
     <w:p>
@@ -1293,16 +1277,22 @@
         </w:numPr>
         <w:jc w:val="both"/>
         <w:rPr>
-          <w:color w:val="7F7F7F" w:themeColor="text1" w:themeTint="80"/>
-          <w:lang w:val="en-AU" w:eastAsia="en-AU"/>
-        </w:rPr>
-      </w:pPr>
-      <w:r>
-        <w:rPr>
-          <w:color w:val="7F7F7F" w:themeColor="text1" w:themeTint="80"/>
-          <w:lang w:val="en-AU" w:eastAsia="en-AU"/>
-        </w:rPr>
-        <w:t>Current state-of-the-art</w:t>
+          <w:rFonts w:ascii="Arial" w:eastAsia="Times New Roman" w:hAnsi="Arial" w:cs="Arial"/>
+          <w:color w:val="7F7F7F" w:themeColor="text1" w:themeTint="80"/>
+          <w:sz w:val="22"/>
+          <w:szCs w:val="22"/>
+          <w:lang w:val="en-AU" w:eastAsia="en-AU"/>
+        </w:rPr>
+      </w:pPr>
+      <w:r>
+        <w:rPr>
+          <w:rFonts w:ascii="Arial" w:eastAsia="Times New Roman" w:hAnsi="Arial" w:cs="Arial"/>
+          <w:color w:val="7F7F7F" w:themeColor="text1" w:themeTint="80"/>
+          <w:sz w:val="22"/>
+          <w:szCs w:val="22"/>
+          <w:lang w:val="en-AU" w:eastAsia="en-AU"/>
+        </w:rPr>
+        <w:t>Briefly talk about the vision of this project – the ultimate goal. What would be the main outcome(s) of the project</w:t>
       </w:r>
     </w:p>
     <w:p>
@@ -1312,19 +1302,52 @@
           <w:ilvl w:val="0"/>
           <w:numId w:val="15"/>
         </w:numPr>
-        <w:jc w:val="both"/>
-        <w:rPr>
-          <w:color w:val="7F7F7F" w:themeColor="text1" w:themeTint="80"/>
-          <w:lang w:val="en-AU" w:eastAsia="en-AU"/>
-        </w:rPr>
-      </w:pPr>
-      <w:r>
-        <w:rPr>
-          <w:color w:val="7F7F7F" w:themeColor="text1" w:themeTint="80"/>
-          <w:lang w:val="en-AU" w:eastAsia="en-AU"/>
-        </w:rPr>
-        <w:t>Gaps/Problems in current solutions</w:t>
-      </w:r>
+        <w:spacing w:before="120" w:after="240"/>
+        <w:rPr>
+          <w:rFonts w:ascii="Lucida Sans Unicode" w:eastAsia="Times New Roman" w:hAnsi="Lucida Sans Unicode" w:cs="Lucida Sans Unicode"/>
+          <w:color w:val="565A5C"/>
+          <w:spacing w:val="3"/>
+          <w:sz w:val="26"/>
+          <w:szCs w:val="26"/>
+          <w:lang w:val="en-AU"/>
+        </w:rPr>
+      </w:pPr>
+      <w:r>
+        <w:rPr>
+          <w:rFonts w:ascii="Lucida Sans Unicode" w:eastAsia="Times New Roman" w:hAnsi="Lucida Sans Unicode" w:cs="Lucida Sans Unicode"/>
+          <w:color w:val="565A5C"/>
+          <w:spacing w:val="3"/>
+          <w:sz w:val="26"/>
+          <w:szCs w:val="26"/>
+          <w:lang w:val="en-AU"/>
+        </w:rPr>
+        <w:t>this project will create an IoT net workable monitoring system f</w:t>
+      </w:r>
+      <w:r>
+        <w:rPr>
+          <w:rFonts w:ascii="Lucida Sans Unicode" w:eastAsia="Times New Roman" w:hAnsi="Lucida Sans Unicode" w:cs="Lucida Sans Unicode"/>
+          <w:color w:val="565A5C"/>
+          <w:spacing w:val="3"/>
+          <w:sz w:val="26"/>
+          <w:szCs w:val="26"/>
+          <w:lang w:val="en-AU"/>
+        </w:rPr>
+        <w:t xml:space="preserve">or floating kelp forests. By monitoring their growth we can more effectively reclaim carbon. </w:t>
+      </w:r>
+    </w:p>
+    <w:p>
+      <w:pPr>
+        <w:pStyle w:val="ListParagraph"/>
+        <w:spacing w:before="120" w:after="240"/>
+        <w:rPr>
+          <w:rFonts w:ascii="Lucida Sans Unicode" w:eastAsia="Times New Roman" w:hAnsi="Lucida Sans Unicode" w:cs="Lucida Sans Unicode"/>
+          <w:color w:val="565A5C"/>
+          <w:spacing w:val="3"/>
+          <w:sz w:val="26"/>
+          <w:szCs w:val="26"/>
+          <w:lang w:val="en-AU"/>
+        </w:rPr>
+      </w:pPr>
     </w:p>
     <w:p>
       <w:pPr>
@@ -1335,16 +1358,22 @@
         </w:numPr>
         <w:jc w:val="both"/>
         <w:rPr>
-          <w:color w:val="7F7F7F" w:themeColor="text1" w:themeTint="80"/>
-          <w:lang w:val="en-AU" w:eastAsia="en-AU"/>
-        </w:rPr>
-      </w:pPr>
-      <w:r>
-        <w:rPr>
-          <w:color w:val="7F7F7F" w:themeColor="text1" w:themeTint="80"/>
-          <w:lang w:val="en-AU" w:eastAsia="en-AU"/>
-        </w:rPr>
-        <w:t xml:space="preserve">Factors contributing to the problem </w:t>
+          <w:rFonts w:ascii="Arial" w:eastAsia="Times New Roman" w:hAnsi="Arial" w:cs="Arial"/>
+          <w:color w:val="7F7F7F" w:themeColor="text1" w:themeTint="80"/>
+          <w:sz w:val="22"/>
+          <w:szCs w:val="22"/>
+          <w:lang w:val="en-AU" w:eastAsia="en-AU"/>
+        </w:rPr>
+      </w:pPr>
+      <w:r>
+        <w:rPr>
+          <w:rFonts w:ascii="Arial" w:eastAsia="Times New Roman" w:hAnsi="Arial" w:cs="Arial"/>
+          <w:color w:val="7F7F7F" w:themeColor="text1" w:themeTint="80"/>
+          <w:sz w:val="22"/>
+          <w:szCs w:val="22"/>
+          <w:lang w:val="en-AU" w:eastAsia="en-AU"/>
+        </w:rPr>
+        <w:t>How this project would be different from what is existing, if any.</w:t>
       </w:r>
     </w:p>
     <w:p>
@@ -1356,16 +1385,42 @@
         </w:numPr>
         <w:jc w:val="both"/>
         <w:rPr>
-          <w:color w:val="7F7F7F" w:themeColor="text1" w:themeTint="80"/>
-          <w:lang w:val="en-AU" w:eastAsia="en-AU"/>
-        </w:rPr>
-      </w:pPr>
-      <w:r>
-        <w:rPr>
-          <w:color w:val="7F7F7F" w:themeColor="text1" w:themeTint="80"/>
-          <w:lang w:val="en-AU" w:eastAsia="en-AU"/>
-        </w:rPr>
-        <w:t>What else you need to tell us?</w:t>
+          <w:rFonts w:ascii="Arial" w:eastAsia="Times New Roman" w:hAnsi="Arial" w:cs="Arial"/>
+          <w:color w:val="7F7F7F" w:themeColor="text1" w:themeTint="80"/>
+          <w:sz w:val="22"/>
+          <w:szCs w:val="22"/>
+          <w:lang w:val="en-AU" w:eastAsia="en-AU"/>
+        </w:rPr>
+      </w:pPr>
+      <w:r>
+        <w:rPr>
+          <w:rFonts w:ascii="Arial" w:eastAsia="Times New Roman" w:hAnsi="Arial" w:cs="Arial"/>
+          <w:color w:val="7F7F7F" w:themeColor="text1" w:themeTint="80"/>
+          <w:sz w:val="22"/>
+          <w:szCs w:val="22"/>
+          <w:lang w:val="en-AU" w:eastAsia="en-AU"/>
+        </w:rPr>
+        <w:t>(</w:t>
+      </w:r>
+      <w:r>
+        <w:rPr>
+          <w:rFonts w:ascii="Arial" w:eastAsia="Times New Roman" w:hAnsi="Arial" w:cs="Arial"/>
+          <w:color w:val="7F7F7F" w:themeColor="text1" w:themeTint="80"/>
+          <w:sz w:val="22"/>
+          <w:szCs w:val="22"/>
+          <w:lang w:val="en-AU" w:eastAsia="en-AU"/>
+        </w:rPr>
+        <w:t>These are advisory points only, feel free to cover all, some, add new points to cover, etc. Same for all heading/points in the below sections.</w:t>
+      </w:r>
+      <w:r>
+        <w:rPr>
+          <w:rFonts w:ascii="Arial" w:eastAsia="Times New Roman" w:hAnsi="Arial" w:cs="Arial"/>
+          <w:color w:val="7F7F7F" w:themeColor="text1" w:themeTint="80"/>
+          <w:sz w:val="22"/>
+          <w:szCs w:val="22"/>
+          <w:lang w:val="en-AU" w:eastAsia="en-AU"/>
+        </w:rPr>
+        <w:t>)</w:t>
       </w:r>
     </w:p>
     <w:p>
@@ -1373,8 +1428,22 @@
         <w:pStyle w:val="Heading1"/>
       </w:pPr>
       <w:r>
-        <w:t>Value Proposition</w:t>
-      </w:r>
+        <w:t>Context</w:t>
+      </w:r>
+    </w:p>
+    <w:p>
+      <w:pPr>
+        <w:rPr>
+          <w:lang w:val="en-AU" w:eastAsia="en-AU"/>
+        </w:rPr>
+      </w:pPr>
+    </w:p>
+    <w:p>
+      <w:pPr>
+        <w:rPr>
+          <w:lang w:val="en-AU" w:eastAsia="en-AU"/>
+        </w:rPr>
+      </w:pPr>
     </w:p>
     <w:p>
       <w:pPr>
@@ -1385,6 +1454,267 @@
         </w:numPr>
         <w:jc w:val="both"/>
         <w:rPr>
+          <w:color w:val="7F7F7F" w:themeColor="text1" w:themeTint="80"/>
+          <w:lang w:val="en-AU" w:eastAsia="en-AU"/>
+        </w:rPr>
+      </w:pPr>
+      <w:r>
+        <w:rPr>
+          <w:color w:val="7F7F7F" w:themeColor="text1" w:themeTint="80"/>
+          <w:lang w:val="en-AU" w:eastAsia="en-AU"/>
+        </w:rPr>
+        <w:t>Background of the problem</w:t>
+      </w:r>
+    </w:p>
+    <w:p>
+      <w:pPr>
+        <w:pStyle w:val="ListParagraph"/>
+        <w:numPr>
+          <w:ilvl w:val="0"/>
+          <w:numId w:val="15"/>
+        </w:numPr>
+        <w:jc w:val="both"/>
+        <w:rPr>
+          <w:color w:val="7F7F7F" w:themeColor="text1" w:themeTint="80"/>
+          <w:lang w:val="en-AU" w:eastAsia="en-AU"/>
+        </w:rPr>
+      </w:pPr>
+      <w:r>
+        <w:rPr>
+          <w:color w:val="7F7F7F" w:themeColor="text1" w:themeTint="80"/>
+          <w:lang w:val="en-AU" w:eastAsia="en-AU"/>
+        </w:rPr>
+        <w:t>Current state-of-the-art</w:t>
+      </w:r>
+    </w:p>
+    <w:p>
+      <w:pPr>
+        <w:pStyle w:val="ListParagraph"/>
+        <w:numPr>
+          <w:ilvl w:val="0"/>
+          <w:numId w:val="15"/>
+        </w:numPr>
+        <w:spacing w:before="120" w:after="240"/>
+        <w:rPr>
+          <w:rFonts w:ascii="Lucida Sans Unicode" w:eastAsia="Times New Roman" w:hAnsi="Lucida Sans Unicode" w:cs="Lucida Sans Unicode"/>
+          <w:color w:val="565A5C"/>
+          <w:spacing w:val="3"/>
+          <w:sz w:val="26"/>
+          <w:szCs w:val="26"/>
+          <w:lang w:val="en-AU"/>
+        </w:rPr>
+      </w:pPr>
+      <w:hyperlink r:id="rId8" w:history="1">
+        <w:r>
+          <w:rPr>
+            <w:rFonts w:ascii="Lucida Sans Unicode" w:eastAsia="Times New Roman" w:hAnsi="Lucida Sans Unicode" w:cs="Lucida Sans Unicode"/>
+            <w:color w:val="006FBF"/>
+            <w:spacing w:val="3"/>
+            <w:sz w:val="26"/>
+            <w:szCs w:val="26"/>
+            <w:u w:val="single"/>
+            <w:lang w:val="en-AU"/>
+          </w:rPr>
+          <w:t>https://www.fastcompany.com/40458564/could-these-robotic-kelp-farms-give-us-an-abundant-source-of-carbon-neutral-fuel</w:t>
+        </w:r>
+      </w:hyperlink>
+    </w:p>
+    <w:p>
+      <w:pPr>
+        <w:pStyle w:val="ListParagraph"/>
+        <w:numPr>
+          <w:ilvl w:val="0"/>
+          <w:numId w:val="15"/>
+        </w:numPr>
+        <w:spacing w:before="120" w:after="240"/>
+        <w:rPr>
+          <w:rFonts w:ascii="Lucida Sans Unicode" w:eastAsia="Times New Roman" w:hAnsi="Lucida Sans Unicode" w:cs="Lucida Sans Unicode"/>
+          <w:color w:val="565A5C"/>
+          <w:spacing w:val="3"/>
+          <w:sz w:val="26"/>
+          <w:szCs w:val="26"/>
+          <w:lang w:val="en-AU"/>
+        </w:rPr>
+      </w:pPr>
+      <w:hyperlink r:id="rId9" w:history="1">
+        <w:r>
+          <w:rPr>
+            <w:rFonts w:ascii="Lucida Sans Unicode" w:eastAsia="Times New Roman" w:hAnsi="Lucida Sans Unicode" w:cs="Lucida Sans Unicode"/>
+            <w:color w:val="005694"/>
+            <w:spacing w:val="3"/>
+            <w:sz w:val="26"/>
+            <w:szCs w:val="26"/>
+            <w:u w:val="single"/>
+            <w:lang w:val="en-AU"/>
+          </w:rPr>
+          <w:t>https://theconversation.com/how-farming-giant-seaweed-can-feed-fish-and-fix-the-climate-81761</w:t>
+        </w:r>
+      </w:hyperlink>
+    </w:p>
+    <w:p>
+      <w:pPr>
+        <w:pStyle w:val="ListParagraph"/>
+        <w:numPr>
+          <w:ilvl w:val="0"/>
+          <w:numId w:val="15"/>
+        </w:numPr>
+        <w:spacing w:before="120" w:after="240"/>
+        <w:rPr>
+          <w:rFonts w:ascii="Lucida Sans Unicode" w:eastAsia="Times New Roman" w:hAnsi="Lucida Sans Unicode" w:cs="Lucida Sans Unicode"/>
+          <w:color w:val="565A5C"/>
+          <w:spacing w:val="3"/>
+          <w:sz w:val="26"/>
+          <w:szCs w:val="26"/>
+          <w:lang w:val="en-AU"/>
+        </w:rPr>
+      </w:pPr>
+      <w:hyperlink r:id="rId10" w:history="1">
+        <w:r>
+          <w:rPr>
+            <w:rFonts w:ascii="Lucida Sans Unicode" w:eastAsia="Times New Roman" w:hAnsi="Lucida Sans Unicode" w:cs="Lucida Sans Unicode"/>
+            <w:color w:val="006FBF"/>
+            <w:spacing w:val="3"/>
+            <w:sz w:val="26"/>
+            <w:szCs w:val="26"/>
+            <w:u w:val="single"/>
+            <w:lang w:val="en-AU"/>
+          </w:rPr>
+          <w:t>https://blogs.scientificamerican.com/observations/soil-and-seaweed-farming-our-way-to-a-climate-solution/</w:t>
+        </w:r>
+      </w:hyperlink>
+    </w:p>
+    <w:p>
+      <w:pPr>
+        <w:jc w:val="both"/>
+        <w:rPr>
+          <w:color w:val="7F7F7F" w:themeColor="text1" w:themeTint="80"/>
+          <w:lang w:val="en-AU" w:eastAsia="en-AU"/>
+        </w:rPr>
+      </w:pPr>
+    </w:p>
+    <w:p>
+      <w:pPr>
+        <w:pStyle w:val="ListParagraph"/>
+        <w:numPr>
+          <w:ilvl w:val="0"/>
+          <w:numId w:val="15"/>
+        </w:numPr>
+        <w:jc w:val="both"/>
+        <w:rPr>
+          <w:color w:val="7F7F7F" w:themeColor="text1" w:themeTint="80"/>
+          <w:lang w:val="en-AU" w:eastAsia="en-AU"/>
+        </w:rPr>
+      </w:pPr>
+      <w:r>
+        <w:rPr>
+          <w:color w:val="7F7F7F" w:themeColor="text1" w:themeTint="80"/>
+          <w:lang w:val="en-AU" w:eastAsia="en-AU"/>
+        </w:rPr>
+        <w:t>Gaps/Problems in current solutions</w:t>
+      </w:r>
+    </w:p>
+    <w:p>
+      <w:pPr>
+        <w:pStyle w:val="ListParagraph"/>
+        <w:numPr>
+          <w:ilvl w:val="0"/>
+          <w:numId w:val="15"/>
+        </w:numPr>
+        <w:jc w:val="both"/>
+        <w:rPr>
+          <w:color w:val="7F7F7F" w:themeColor="text1" w:themeTint="80"/>
+          <w:lang w:val="en-AU" w:eastAsia="en-AU"/>
+        </w:rPr>
+      </w:pPr>
+      <w:r>
+        <w:rPr>
+          <w:color w:val="7F7F7F" w:themeColor="text1" w:themeTint="80"/>
+          <w:lang w:val="en-AU" w:eastAsia="en-AU"/>
+        </w:rPr>
+        <w:t xml:space="preserve">Factors contributing to the problem </w:t>
+      </w:r>
+    </w:p>
+    <w:p>
+      <w:pPr>
+        <w:pStyle w:val="ListParagraph"/>
+        <w:numPr>
+          <w:ilvl w:val="0"/>
+          <w:numId w:val="15"/>
+        </w:numPr>
+        <w:spacing w:before="120" w:after="240"/>
+        <w:rPr>
+          <w:rFonts w:ascii="Lucida Sans Unicode" w:eastAsia="Times New Roman" w:hAnsi="Lucida Sans Unicode" w:cs="Lucida Sans Unicode"/>
+          <w:color w:val="565A5C"/>
+          <w:spacing w:val="3"/>
+          <w:sz w:val="26"/>
+          <w:szCs w:val="26"/>
+          <w:lang w:val="en-AU"/>
+        </w:rPr>
+      </w:pPr>
+      <w:r>
+        <w:rPr>
+          <w:rFonts w:ascii="Lucida Sans Unicode" w:eastAsia="Times New Roman" w:hAnsi="Lucida Sans Unicode" w:cs="Lucida Sans Unicode"/>
+          <w:color w:val="565A5C"/>
+          <w:spacing w:val="3"/>
+          <w:sz w:val="26"/>
+          <w:szCs w:val="26"/>
+          <w:lang w:val="en-AU"/>
+        </w:rPr>
+        <w:t>there is a concept to create frames of kelp farms that float just below the surface and constantly pushed down by the weight of the kelp to keep it below the surface but, as anyone who has any experience with SCUBA knows, pressure changes at depth and the amount of buoyancy/water displacement will required will require management, the kelp requires a certain temperature of water to remain healthy so an independent pump with its own buoyancy control will also be required, weight monitoring sensor will be useful for knowing when forests should be harvested/managed, location tracking will be important for management during storms and other emergencies.</w:t>
+      </w:r>
+    </w:p>
+    <w:p>
+      <w:pPr>
+        <w:pStyle w:val="ListParagraph"/>
+        <w:numPr>
+          <w:ilvl w:val="0"/>
+          <w:numId w:val="15"/>
+        </w:numPr>
+        <w:jc w:val="both"/>
+        <w:rPr>
+          <w:color w:val="7F7F7F" w:themeColor="text1" w:themeTint="80"/>
+          <w:lang w:val="en-AU" w:eastAsia="en-AU"/>
+        </w:rPr>
+      </w:pPr>
+    </w:p>
+    <w:p>
+      <w:pPr>
+        <w:pStyle w:val="ListParagraph"/>
+        <w:numPr>
+          <w:ilvl w:val="0"/>
+          <w:numId w:val="15"/>
+        </w:numPr>
+        <w:jc w:val="both"/>
+        <w:rPr>
+          <w:color w:val="7F7F7F" w:themeColor="text1" w:themeTint="80"/>
+          <w:lang w:val="en-AU" w:eastAsia="en-AU"/>
+        </w:rPr>
+      </w:pPr>
+      <w:r>
+        <w:rPr>
+          <w:color w:val="7F7F7F" w:themeColor="text1" w:themeTint="80"/>
+          <w:lang w:val="en-AU" w:eastAsia="en-AU"/>
+        </w:rPr>
+        <w:t>What else you need to tell us?</w:t>
+      </w:r>
+    </w:p>
+    <w:p>
+      <w:pPr>
+        <w:pStyle w:val="Heading1"/>
+      </w:pPr>
+      <w:r>
+        <w:t>Value Proposition</w:t>
+      </w:r>
+    </w:p>
+    <w:p>
+      <w:pPr>
+        <w:pStyle w:val="ListParagraph"/>
+        <w:numPr>
+          <w:ilvl w:val="0"/>
+          <w:numId w:val="15"/>
+        </w:numPr>
+        <w:jc w:val="both"/>
+        <w:rPr>
           <w:rFonts w:ascii="Arial" w:eastAsia="Times New Roman" w:hAnsi="Arial" w:cs="Arial"/>
           <w:color w:val="7F7F7F" w:themeColor="text1" w:themeTint="80"/>
           <w:lang w:val="en-AU" w:eastAsia="en-AU"/>
@@ -1554,12 +1884,38 @@
         </w:numPr>
         <w:rPr>
           <w:rFonts w:ascii="Arial" w:eastAsia="Times New Roman" w:hAnsi="Arial" w:cs="Arial"/>
-          <w:color w:val="7F7F7F" w:themeColor="text1" w:themeTint="80"/>
-          <w:sz w:val="22"/>
-          <w:szCs w:val="22"/>
-          <w:lang w:val="en-AU" w:eastAsia="en-AU"/>
-        </w:rPr>
-      </w:pPr>
+          <w:color w:val="404040" w:themeColor="text1" w:themeTint="BF"/>
+          <w:szCs w:val="22"/>
+          <w:lang w:val="en-AU" w:eastAsia="en-AU"/>
+        </w:rPr>
+      </w:pPr>
+      <w:r>
+        <w:rPr>
+          <w:rFonts w:ascii="Arial" w:eastAsia="Times New Roman" w:hAnsi="Arial" w:cs="Arial"/>
+          <w:color w:val="404040" w:themeColor="text1" w:themeTint="BF"/>
+          <w:szCs w:val="22"/>
+          <w:lang w:val="en-AU" w:eastAsia="en-AU"/>
+        </w:rPr>
+        <w:t>Use pressure, temperature</w:t>
+      </w:r>
+      <w:r>
+        <w:rPr>
+          <w:rFonts w:ascii="Arial" w:eastAsia="Times New Roman" w:hAnsi="Arial" w:cs="Arial"/>
+          <w:color w:val="404040" w:themeColor="text1" w:themeTint="BF"/>
+          <w:szCs w:val="22"/>
+          <w:lang w:val="en-AU" w:eastAsia="en-AU"/>
+        </w:rPr>
+        <w:t xml:space="preserve"> &amp;</w:t>
+      </w:r>
+      <w:r>
+        <w:rPr>
+          <w:rFonts w:ascii="Arial" w:eastAsia="Times New Roman" w:hAnsi="Arial" w:cs="Arial"/>
+          <w:color w:val="404040" w:themeColor="text1" w:themeTint="BF"/>
+          <w:szCs w:val="22"/>
+          <w:lang w:val="en-AU" w:eastAsia="en-AU"/>
+        </w:rPr>
+        <w:t xml:space="preserve"> location sensors to automate the health of kelp farms </w:t>
+      </w:r>
     </w:p>
     <w:p>
       <w:pPr>
@@ -1619,7 +1975,27 @@
           <w:sz w:val="22"/>
           <w:lang w:val="en-AU" w:eastAsia="en-AU"/>
         </w:rPr>
-        <w:t>A something something that:</w:t>
+        <w:t xml:space="preserve">A something </w:t>
+      </w:r>
+      <w:proofErr w:type="spellStart"/>
+      <w:r>
+        <w:rPr>
+          <w:rFonts w:ascii="Arial" w:eastAsia="Times New Roman" w:hAnsi="Arial" w:cs="Arial"/>
+          <w:color w:val="7F7F7F" w:themeColor="text1" w:themeTint="80"/>
+          <w:sz w:val="22"/>
+          <w:lang w:val="en-AU" w:eastAsia="en-AU"/>
+        </w:rPr>
+        <w:t>something</w:t>
+      </w:r>
+      <w:proofErr w:type="spellEnd"/>
+      <w:r>
+        <w:rPr>
+          <w:rFonts w:ascii="Arial" w:eastAsia="Times New Roman" w:hAnsi="Arial" w:cs="Arial"/>
+          <w:color w:val="7F7F7F" w:themeColor="text1" w:themeTint="80"/>
+          <w:sz w:val="22"/>
+          <w:lang w:val="en-AU" w:eastAsia="en-AU"/>
+        </w:rPr>
+        <w:t xml:space="preserve"> that:</w:t>
       </w:r>
     </w:p>
     <w:p>
@@ -2208,6 +2584,22 @@
         </w:rPr>
         <w:t>Provide knowledge transfer</w:t>
       </w:r>
+    </w:p>
+    <w:p>
+      <w:pPr>
+        <w:numPr>
+          <w:ilvl w:val="0"/>
+          <w:numId w:val="12"/>
+        </w:numPr>
+        <w:textAlignment w:val="baseline"/>
+        <w:rPr>
+          <w:rFonts w:ascii="Arial" w:eastAsia="Times New Roman" w:hAnsi="Arial" w:cs="Arial"/>
+          <w:color w:val="7F7F7F" w:themeColor="text1" w:themeTint="80"/>
+          <w:sz w:val="22"/>
+          <w:szCs w:val="22"/>
+          <w:lang w:val="en-AU" w:eastAsia="en-AU"/>
+        </w:rPr>
+      </w:pPr>
     </w:p>
     <w:p>
       <w:pPr>
@@ -2366,6 +2758,73 @@
     </w:p>
     <w:p>
       <w:pPr>
+        <w:pStyle w:val="ListParagraph"/>
+        <w:numPr>
+          <w:ilvl w:val="0"/>
+          <w:numId w:val="17"/>
+        </w:numPr>
+        <w:textAlignment w:val="baseline"/>
+        <w:rPr>
+          <w:rFonts w:ascii="Arial" w:eastAsia="Times New Roman" w:hAnsi="Arial" w:cs="Arial"/>
+          <w:color w:val="000000" w:themeColor="text1"/>
+          <w:sz w:val="22"/>
+          <w:szCs w:val="22"/>
+          <w:lang w:val="en-AU" w:eastAsia="en-AU"/>
+        </w:rPr>
+      </w:pPr>
+      <w:r>
+        <w:rPr>
+          <w:rFonts w:ascii="Arial" w:eastAsia="Times New Roman" w:hAnsi="Arial" w:cs="Arial"/>
+          <w:color w:val="000000" w:themeColor="text1"/>
+          <w:sz w:val="22"/>
+          <w:szCs w:val="22"/>
+          <w:lang w:val="en-AU" w:eastAsia="en-AU"/>
+        </w:rPr>
+        <w:t>Draw the system design for the project</w:t>
+      </w:r>
+    </w:p>
+    <w:p>
+      <w:pPr>
+        <w:pStyle w:val="ListParagraph"/>
+        <w:numPr>
+          <w:ilvl w:val="0"/>
+          <w:numId w:val="17"/>
+        </w:numPr>
+        <w:textAlignment w:val="baseline"/>
+        <w:rPr>
+          <w:rFonts w:ascii="Arial" w:eastAsia="Times New Roman" w:hAnsi="Arial" w:cs="Arial"/>
+          <w:color w:val="000000" w:themeColor="text1"/>
+          <w:sz w:val="22"/>
+          <w:szCs w:val="22"/>
+          <w:lang w:val="en-AU" w:eastAsia="en-AU"/>
+        </w:rPr>
+      </w:pPr>
+      <w:r>
+        <w:rPr>
+          <w:rFonts w:ascii="Arial" w:eastAsia="Times New Roman" w:hAnsi="Arial" w:cs="Arial"/>
+          <w:color w:val="000000" w:themeColor="text1"/>
+          <w:sz w:val="22"/>
+          <w:szCs w:val="22"/>
+          <w:lang w:val="en-AU" w:eastAsia="en-AU"/>
+        </w:rPr>
+        <w:t>Determine what physical system will be created and how it will interact with the application</w:t>
+      </w:r>
+    </w:p>
+    <w:p>
+      <w:pPr>
+        <w:pStyle w:val="ListParagraph"/>
+        <w:textAlignment w:val="baseline"/>
+        <w:rPr>
+          <w:rFonts w:ascii="Arial" w:eastAsia="Times New Roman" w:hAnsi="Arial" w:cs="Arial"/>
+          <w:color w:val="000000" w:themeColor="text1"/>
+          <w:sz w:val="22"/>
+          <w:szCs w:val="22"/>
+          <w:lang w:val="en-AU" w:eastAsia="en-AU"/>
+        </w:rPr>
+      </w:pPr>
+    </w:p>
+    <w:p>
+      <w:pPr>
         <w:rPr>
           <w:rFonts w:ascii="Arial" w:eastAsia="Times New Roman" w:hAnsi="Arial" w:cs="Arial"/>
           <w:lang w:val="en-AU" w:eastAsia="en-AU"/>
@@ -2472,6 +2931,34 @@
     </w:p>
     <w:p>
       <w:pPr>
+        <w:pStyle w:val="ListParagraph"/>
+        <w:numPr>
+          <w:ilvl w:val="0"/>
+          <w:numId w:val="17"/>
+        </w:numPr>
+        <w:textAlignment w:val="baseline"/>
+        <w:rPr>
+          <w:rFonts w:ascii="Arial" w:eastAsia="Times New Roman" w:hAnsi="Arial" w:cs="Arial"/>
+          <w:color w:val="7F7F7F" w:themeColor="text1" w:themeTint="80"/>
+          <w:sz w:val="22"/>
+          <w:szCs w:val="22"/>
+          <w:lang w:val="en-AU" w:eastAsia="en-AU"/>
+        </w:rPr>
+      </w:pPr>
+      <w:r>
+        <w:rPr>
+          <w:rFonts w:ascii="Arial" w:eastAsia="Times New Roman" w:hAnsi="Arial" w:cs="Arial"/>
+          <w:color w:val="000000" w:themeColor="text1"/>
+          <w:szCs w:val="22"/>
+          <w:lang w:val="en-AU" w:eastAsia="en-AU"/>
+        </w:rPr>
+        <w:t>Set up the back-end of the app and its interaction with any necessary API’s</w:t>
+      </w:r>
+      <w:bookmarkStart w:id="0" w:name="_GoBack"/>
+      <w:bookmarkEnd w:id="0"/>
+    </w:p>
+    <w:p>
+      <w:pPr>
         <w:pStyle w:val="Heading2"/>
         <w:rPr>
           <w:sz w:val="27"/>
@@ -2619,6 +3106,7 @@
           <w:szCs w:val="22"/>
           <w:lang w:val="en-AU" w:eastAsia="en-AU"/>
         </w:rPr>
+        <w:lastRenderedPageBreak/>
         <w:t xml:space="preserve">Prepare a suitable environment within a docker container to encapsulate and execute the </w:t>
       </w:r>
       <w:r>
@@ -2939,15 +3427,27 @@
           <w:lang w:val="en-AU" w:eastAsia="en-AU"/>
         </w:rPr>
       </w:pPr>
-      <w:r>
-        <w:rPr>
-          <w:rFonts w:ascii="Arial" w:eastAsia="Times New Roman" w:hAnsi="Arial" w:cs="Arial"/>
-          <w:color w:val="7F7F7F" w:themeColor="text1" w:themeTint="80"/>
-          <w:sz w:val="22"/>
-          <w:szCs w:val="22"/>
-          <w:lang w:val="en-AU" w:eastAsia="en-AU"/>
-        </w:rPr>
-        <w:t>Input/Output Validation</w:t>
+      <w:proofErr w:type="spellStart"/>
+      <w:r>
+        <w:rPr>
+          <w:rFonts w:ascii="Arial" w:eastAsia="Times New Roman" w:hAnsi="Arial" w:cs="Arial"/>
+          <w:color w:val="7F7F7F" w:themeColor="text1" w:themeTint="80"/>
+          <w:sz w:val="22"/>
+          <w:szCs w:val="22"/>
+          <w:lang w:val="en-AU" w:eastAsia="en-AU"/>
+        </w:rPr>
+        <w:t>Input/Output</w:t>
+      </w:r>
+      <w:proofErr w:type="spellEnd"/>
+      <w:r>
+        <w:rPr>
+          <w:rFonts w:ascii="Arial" w:eastAsia="Times New Roman" w:hAnsi="Arial" w:cs="Arial"/>
+          <w:color w:val="7F7F7F" w:themeColor="text1" w:themeTint="80"/>
+          <w:sz w:val="22"/>
+          <w:szCs w:val="22"/>
+          <w:lang w:val="en-AU" w:eastAsia="en-AU"/>
+        </w:rPr>
+        <w:t xml:space="preserve"> Validation</w:t>
       </w:r>
     </w:p>
     <w:p>
@@ -3670,7 +4170,29 @@
           <w:szCs w:val="22"/>
           <w:lang w:val="en-AU" w:eastAsia="en-AU"/>
         </w:rPr>
-        <w:t>The following constraints apply for the PoC and need to be considered when integrating the outputs produced in a larger workflow/pipeline,</w:t>
+        <w:t xml:space="preserve">The following constraints apply for the </w:t>
+      </w:r>
+      <w:proofErr w:type="spellStart"/>
+      <w:r>
+        <w:rPr>
+          <w:rFonts w:ascii="Arial" w:eastAsia="Times New Roman" w:hAnsi="Arial" w:cs="Arial"/>
+          <w:color w:val="7F7F7F" w:themeColor="text1" w:themeTint="80"/>
+          <w:sz w:val="22"/>
+          <w:szCs w:val="22"/>
+          <w:lang w:val="en-AU" w:eastAsia="en-AU"/>
+        </w:rPr>
+        <w:t>PoC</w:t>
+      </w:r>
+      <w:proofErr w:type="spellEnd"/>
+      <w:r>
+        <w:rPr>
+          <w:rFonts w:ascii="Arial" w:eastAsia="Times New Roman" w:hAnsi="Arial" w:cs="Arial"/>
+          <w:color w:val="7F7F7F" w:themeColor="text1" w:themeTint="80"/>
+          <w:sz w:val="22"/>
+          <w:szCs w:val="22"/>
+          <w:lang w:val="en-AU" w:eastAsia="en-AU"/>
+        </w:rPr>
+        <w:t xml:space="preserve"> and need to be considered when integrating the outputs produced in a larger workflow/pipeline,</w:t>
       </w:r>
     </w:p>
     <w:p>
@@ -5463,6 +5985,118 @@
     </w:lvl>
   </w:abstractNum>
   <w:abstractNum w:abstractNumId="12" w15:restartNumberingAfterBreak="0">
+    <w:nsid w:val="785F3964"/>
+    <w:multiLevelType w:val="hybridMultilevel"/>
+    <w:tmpl w:val="23D034DA"/>
+    <w:lvl w:ilvl="0" w:tplc="2D7EB9FA">
+      <w:numFmt w:val="bullet"/>
+      <w:lvlText w:val=""/>
+      <w:lvlJc w:val="left"/>
+      <w:pPr>
+        <w:ind w:left="720" w:hanging="360"/>
+      </w:pPr>
+      <w:rPr>
+        <w:rFonts w:ascii="Wingdings" w:eastAsia="Times New Roman" w:hAnsi="Wingdings" w:cs="Arial" w:hint="default"/>
+      </w:rPr>
+    </w:lvl>
+    <w:lvl w:ilvl="1" w:tplc="04090003" w:tentative="1">
+      <w:start w:val="1"/>
+      <w:numFmt w:val="bullet"/>
+      <w:lvlText w:val="o"/>
+      <w:lvlJc w:val="left"/>
+      <w:pPr>
+        <w:ind w:left="1440" w:hanging="360"/>
+      </w:pPr>
+      <w:rPr>
+        <w:rFonts w:ascii="Courier New" w:hAnsi="Courier New" w:cs="Courier New" w:hint="default"/>
+      </w:rPr>
+    </w:lvl>
+    <w:lvl w:ilvl="2" w:tplc="04090005" w:tentative="1">
+      <w:start w:val="1"/>
+      <w:numFmt w:val="bullet"/>
+      <w:lvlText w:val=""/>
+      <w:lvlJc w:val="left"/>
+      <w:pPr>
+        <w:ind w:left="2160" w:hanging="360"/>
+      </w:pPr>
+      <w:rPr>
+        <w:rFonts w:ascii="Wingdings" w:hAnsi="Wingdings" w:hint="default"/>
+      </w:rPr>
+    </w:lvl>
+    <w:lvl w:ilvl="3" w:tplc="04090001" w:tentative="1">
+      <w:start w:val="1"/>
+      <w:numFmt w:val="bullet"/>
+      <w:lvlText w:val=""/>
+      <w:lvlJc w:val="left"/>
+      <w:pPr>
+        <w:ind w:left="2880" w:hanging="360"/>
+      </w:pPr>
+      <w:rPr>
+        <w:rFonts w:ascii="Symbol" w:hAnsi="Symbol" w:hint="default"/>
+      </w:rPr>
+    </w:lvl>
+    <w:lvl w:ilvl="4" w:tplc="04090003" w:tentative="1">
+      <w:start w:val="1"/>
+      <w:numFmt w:val="bullet"/>
+      <w:lvlText w:val="o"/>
+      <w:lvlJc w:val="left"/>
+      <w:pPr>
+        <w:ind w:left="3600" w:hanging="360"/>
+      </w:pPr>
+      <w:rPr>
+        <w:rFonts w:ascii="Courier New" w:hAnsi="Courier New" w:cs="Courier New" w:hint="default"/>
+      </w:rPr>
+    </w:lvl>
+    <w:lvl w:ilvl="5" w:tplc="04090005" w:tentative="1">
+      <w:start w:val="1"/>
+      <w:numFmt w:val="bullet"/>
+      <w:lvlText w:val=""/>
+      <w:lvlJc w:val="left"/>
+      <w:pPr>
+        <w:ind w:left="4320" w:hanging="360"/>
+      </w:pPr>
+      <w:rPr>
+        <w:rFonts w:ascii="Wingdings" w:hAnsi="Wingdings" w:hint="default"/>
+      </w:rPr>
+    </w:lvl>
+    <w:lvl w:ilvl="6" w:tplc="04090001" w:tentative="1">
+      <w:start w:val="1"/>
+      <w:numFmt w:val="bullet"/>
+      <w:lvlText w:val=""/>
+      <w:lvlJc w:val="left"/>
+      <w:pPr>
+        <w:ind w:left="5040" w:hanging="360"/>
+      </w:pPr>
+      <w:rPr>
+        <w:rFonts w:ascii="Symbol" w:hAnsi="Symbol" w:hint="default"/>
+      </w:rPr>
+    </w:lvl>
+    <w:lvl w:ilvl="7" w:tplc="04090003" w:tentative="1">
+      <w:start w:val="1"/>
+      <w:numFmt w:val="bullet"/>
+      <w:lvlText w:val="o"/>
+      <w:lvlJc w:val="left"/>
+      <w:pPr>
+        <w:ind w:left="5760" w:hanging="360"/>
+      </w:pPr>
+      <w:rPr>
+        <w:rFonts w:ascii="Courier New" w:hAnsi="Courier New" w:cs="Courier New" w:hint="default"/>
+      </w:rPr>
+    </w:lvl>
+    <w:lvl w:ilvl="8" w:tplc="04090005" w:tentative="1">
+      <w:start w:val="1"/>
+      <w:numFmt w:val="bullet"/>
+      <w:lvlText w:val=""/>
+      <w:lvlJc w:val="left"/>
+      <w:pPr>
+        <w:ind w:left="6480" w:hanging="360"/>
+      </w:pPr>
+      <w:rPr>
+        <w:rFonts w:ascii="Wingdings" w:hAnsi="Wingdings" w:hint="default"/>
+      </w:rPr>
+    </w:lvl>
+  </w:abstractNum>
+  <w:abstractNum w:abstractNumId="13" w15:restartNumberingAfterBreak="0">
     <w:nsid w:val="7F361F85"/>
     <w:multiLevelType w:val="multilevel"/>
     <w:tmpl w:val="B992958E"/>
@@ -5661,7 +6295,7 @@
     <w:abstractNumId w:val="5"/>
   </w:num>
   <w:num w:numId="8">
-    <w:abstractNumId w:val="12"/>
+    <w:abstractNumId w:val="13"/>
   </w:num>
   <w:num w:numId="9">
     <w:abstractNumId w:val="10"/>
@@ -5703,6 +6337,9 @@
   </w:num>
   <w:num w:numId="16">
     <w:abstractNumId w:val="8"/>
+  </w:num>
+  <w:num w:numId="17">
+    <w:abstractNumId w:val="12"/>
   </w:num>
 </w:numbering>
 </file>
@@ -6381,6 +7018,18 @@
       <w:szCs w:val="18"/>
     </w:rPr>
   </w:style>
+  <w:style w:type="character" w:styleId="Hyperlink">
+    <w:name w:val="Hyperlink"/>
+    <w:basedOn w:val="DefaultParagraphFont"/>
+    <w:uiPriority w:val="99"/>
+    <w:semiHidden/>
+    <w:unhideWhenUsed/>
+    <w:rsid w:val="00D01E2B"/>
+    <w:rPr>
+      <w:color w:val="0000FF"/>
+      <w:u w:val="single"/>
+    </w:rPr>
+  </w:style>
 </w:styles>
 </file>
 

</xml_diff>